<commit_message>
feat: actualizar resumen de problemas y soluciones
</commit_message>
<xml_diff>
--- a/documentación/Proyecto_A4dance.docx
+++ b/documentación/Proyecto_A4dance.docx
@@ -296,34 +296,14 @@
           <w:bCs/>
         </w:rPr>
       </w:pPr>
-      <w:proofErr w:type="spellStart"/>
       <w:r>
         <w:rPr>
           <w:rFonts w:ascii="Times New Roman" w:hAnsi="Times New Roman" w:cs="Times New Roman"/>
           <w:b/>
           <w:bCs/>
         </w:rPr>
-        <w:t>Accesibility</w:t>
+        <w:t>Accesibility Insights</w:t>
       </w:r>
-      <w:proofErr w:type="spellEnd"/>
-      <w:r>
-        <w:rPr>
-          <w:rFonts w:ascii="Times New Roman" w:hAnsi="Times New Roman" w:cs="Times New Roman"/>
-          <w:b/>
-          <w:bCs/>
-        </w:rPr>
-        <w:t xml:space="preserve"> </w:t>
-      </w:r>
-      <w:proofErr w:type="spellStart"/>
-      <w:r>
-        <w:rPr>
-          <w:rFonts w:ascii="Times New Roman" w:hAnsi="Times New Roman" w:cs="Times New Roman"/>
-          <w:b/>
-          <w:bCs/>
-        </w:rPr>
-        <w:t>Insights</w:t>
-      </w:r>
-      <w:proofErr w:type="spellEnd"/>
     </w:p>
     <w:tbl>
       <w:tblPr>
@@ -358,7 +338,6 @@
                 <w:lang w:eastAsia="es-EC"/>
               </w:rPr>
             </w:pPr>
-            <w:proofErr w:type="spellStart"/>
             <w:r>
               <w:rPr>
                 <w:rFonts w:ascii="Times New Roman" w:eastAsia="Times New Roman" w:hAnsi="Times New Roman" w:cs="Times New Roman"/>
@@ -367,7 +346,6 @@
               </w:rPr>
               <w:t>N°</w:t>
             </w:r>
-            <w:proofErr w:type="spellEnd"/>
           </w:p>
         </w:tc>
         <w:tc>
@@ -470,17 +448,8 @@
                 <w:rFonts w:ascii="Times New Roman" w:eastAsia="Times New Roman" w:hAnsi="Times New Roman" w:cs="Times New Roman"/>
                 <w:lang w:eastAsia="es-EC"/>
               </w:rPr>
-              <w:t xml:space="preserve">Elementos no alcanzados con </w:t>
-            </w:r>
-            <w:proofErr w:type="spellStart"/>
-            <w:r>
-              <w:rPr>
-                <w:rFonts w:ascii="Times New Roman" w:eastAsia="Times New Roman" w:hAnsi="Times New Roman" w:cs="Times New Roman"/>
-                <w:lang w:eastAsia="es-EC"/>
-              </w:rPr>
-              <w:t>Tab</w:t>
-            </w:r>
-            <w:proofErr w:type="spellEnd"/>
+              <w:t>Elementos no alcanzados con Tab</w:t>
+            </w:r>
           </w:p>
         </w:tc>
         <w:tc>
@@ -662,7 +631,7 @@
                 <w:color w:val="000000"/>
                 <w:lang w:eastAsia="es-EC"/>
               </w:rPr>
-              <w:t>3</w:t>
+              <w:t>4</w:t>
             </w:r>
           </w:p>
         </w:tc>
@@ -875,25 +844,7 @@
                 <w:color w:val="000000"/>
                 <w:lang w:eastAsia="es-EC"/>
               </w:rPr>
-              <w:t>Orden de navegación (</w:t>
-            </w:r>
-            <w:proofErr w:type="spellStart"/>
-            <w:r>
-              <w:rPr>
-                <w:rFonts w:ascii="Times New Roman" w:eastAsia="Times New Roman" w:hAnsi="Times New Roman" w:cs="Times New Roman"/>
-                <w:color w:val="000000"/>
-                <w:lang w:eastAsia="es-EC"/>
-              </w:rPr>
-              <w:t>Tab</w:t>
-            </w:r>
-            <w:proofErr w:type="spellEnd"/>
-            <w:r>
-              <w:rPr>
-                <w:rFonts w:ascii="Times New Roman" w:eastAsia="Times New Roman" w:hAnsi="Times New Roman" w:cs="Times New Roman"/>
-                <w:color w:val="000000"/>
-                <w:lang w:eastAsia="es-EC"/>
-              </w:rPr>
-              <w:t>)</w:t>
+              <w:t>Orden de navegación (Tab)</w:t>
             </w:r>
           </w:p>
         </w:tc>
@@ -982,7 +933,6 @@
                 <w:lang w:eastAsia="es-EC"/>
               </w:rPr>
             </w:pPr>
-            <w:proofErr w:type="spellStart"/>
             <w:r>
               <w:rPr>
                 <w:rFonts w:ascii="Times New Roman" w:eastAsia="Times New Roman" w:hAnsi="Times New Roman" w:cs="Times New Roman"/>
@@ -991,7 +941,6 @@
               </w:rPr>
               <w:t>N°</w:t>
             </w:r>
-            <w:proofErr w:type="spellEnd"/>
           </w:p>
         </w:tc>
         <w:tc>
@@ -1220,17 +1169,8 @@
                 <w:rFonts w:ascii="Times New Roman" w:eastAsia="Times New Roman" w:hAnsi="Times New Roman" w:cs="Times New Roman"/>
                 <w:lang w:eastAsia="es-EC"/>
               </w:rPr>
-              <w:t xml:space="preserve">Elementos con hijos </w:t>
-            </w:r>
-            <w:proofErr w:type="spellStart"/>
-            <w:r>
-              <w:rPr>
-                <w:rFonts w:ascii="Times New Roman" w:eastAsia="Times New Roman" w:hAnsi="Times New Roman" w:cs="Times New Roman"/>
-                <w:lang w:eastAsia="es-EC"/>
-              </w:rPr>
-              <w:t>focuseables</w:t>
-            </w:r>
-            <w:proofErr w:type="spellEnd"/>
+              <w:t>Elementos con hijos focuseables</w:t>
+            </w:r>
           </w:p>
         </w:tc>
         <w:tc>
@@ -1541,25 +1481,7 @@
                 <w:color w:val="000000"/>
                 <w:lang w:eastAsia="es-EC"/>
               </w:rPr>
-              <w:t xml:space="preserve">Lenguaje principal del </w:t>
-            </w:r>
-            <w:proofErr w:type="spellStart"/>
-            <w:r>
-              <w:rPr>
-                <w:rFonts w:ascii="Times New Roman" w:eastAsia="Times New Roman" w:hAnsi="Times New Roman" w:cs="Times New Roman"/>
-                <w:color w:val="000000"/>
-                <w:lang w:eastAsia="es-EC"/>
-              </w:rPr>
-              <w:t>html</w:t>
-            </w:r>
-            <w:proofErr w:type="spellEnd"/>
-            <w:r>
-              <w:rPr>
-                <w:rFonts w:ascii="Times New Roman" w:eastAsia="Times New Roman" w:hAnsi="Times New Roman" w:cs="Times New Roman"/>
-                <w:color w:val="000000"/>
-                <w:lang w:eastAsia="es-EC"/>
-              </w:rPr>
-              <w:t xml:space="preserve"> no consistentes</w:t>
+              <w:t>Lenguaje principal del html no consistentes</w:t>
             </w:r>
           </w:p>
         </w:tc>
@@ -1824,6 +1746,11 @@
     </w:tbl>
     <w:p/>
     <w:p>
+      <w:r>
+        <w:br w:type="page"/>
+      </w:r>
+    </w:p>
+    <w:p>
       <w:pPr>
         <w:pStyle w:val="Heading2"/>
         <w:rPr>
@@ -1840,6 +1767,7 @@
           <w:bCs/>
           <w:color w:val="000000" w:themeColor="text1"/>
         </w:rPr>
+        <w:lastRenderedPageBreak/>
         <w:t>Soluciones implementadas</w:t>
       </w:r>
     </w:p>
@@ -1851,34 +1779,14 @@
           <w:bCs/>
         </w:rPr>
       </w:pPr>
-      <w:proofErr w:type="spellStart"/>
       <w:r>
         <w:rPr>
           <w:rFonts w:ascii="Times New Roman" w:hAnsi="Times New Roman" w:cs="Times New Roman"/>
           <w:b/>
           <w:bCs/>
         </w:rPr>
-        <w:t>Accessibility</w:t>
+        <w:t>Accessibility Insights</w:t>
       </w:r>
-      <w:proofErr w:type="spellEnd"/>
-      <w:r>
-        <w:rPr>
-          <w:rFonts w:ascii="Times New Roman" w:hAnsi="Times New Roman" w:cs="Times New Roman"/>
-          <w:b/>
-          <w:bCs/>
-        </w:rPr>
-        <w:t xml:space="preserve"> </w:t>
-      </w:r>
-      <w:proofErr w:type="spellStart"/>
-      <w:r>
-        <w:rPr>
-          <w:rFonts w:ascii="Times New Roman" w:hAnsi="Times New Roman" w:cs="Times New Roman"/>
-          <w:b/>
-          <w:bCs/>
-        </w:rPr>
-        <w:t>Insights</w:t>
-      </w:r>
-      <w:proofErr w:type="spellEnd"/>
     </w:p>
     <w:tbl>
       <w:tblPr>
@@ -1915,7 +1823,6 @@
                 <w:lang w:eastAsia="es-EC"/>
               </w:rPr>
             </w:pPr>
-            <w:proofErr w:type="spellStart"/>
             <w:r>
               <w:rPr>
                 <w:rFonts w:ascii="Times New Roman" w:eastAsia="Times New Roman" w:hAnsi="Times New Roman" w:cs="Times New Roman"/>
@@ -1924,7 +1831,6 @@
               </w:rPr>
               <w:t>N°</w:t>
             </w:r>
-            <w:proofErr w:type="spellEnd"/>
           </w:p>
         </w:tc>
         <w:tc>
@@ -2051,17 +1957,8 @@
                 <w:rFonts w:ascii="Times New Roman" w:eastAsia="Times New Roman" w:hAnsi="Times New Roman" w:cs="Times New Roman"/>
                 <w:lang w:eastAsia="es-EC"/>
               </w:rPr>
-              <w:t xml:space="preserve">Elementos no alcanzados con </w:t>
-            </w:r>
-            <w:proofErr w:type="spellStart"/>
-            <w:r>
-              <w:rPr>
-                <w:rFonts w:ascii="Times New Roman" w:eastAsia="Times New Roman" w:hAnsi="Times New Roman" w:cs="Times New Roman"/>
-                <w:lang w:eastAsia="es-EC"/>
-              </w:rPr>
-              <w:t>Tab</w:t>
-            </w:r>
-            <w:proofErr w:type="spellEnd"/>
+              <w:t>Elementos no alcanzados con Tab</w:t>
+            </w:r>
           </w:p>
         </w:tc>
         <w:tc>
@@ -2086,6 +1983,14 @@
               </w:rPr>
               <w:t>Construir botones solo con la etiqueta &lt;a&gt;</w:t>
             </w:r>
+            <w:r>
+              <w:rPr>
+                <w:rFonts w:ascii="Times New Roman" w:eastAsia="Times New Roman" w:hAnsi="Times New Roman" w:cs="Times New Roman"/>
+                <w:color w:val="000000"/>
+                <w:lang w:eastAsia="es-EC"/>
+              </w:rPr>
+              <w:t>.</w:t>
+            </w:r>
           </w:p>
         </w:tc>
         <w:tc>
@@ -2094,6 +1999,7 @@
           </w:tcPr>
           <w:p>
             <w:pPr>
+              <w:jc w:val="center"/>
               <w:cnfStyle w:val="000000100000" w:firstRow="0" w:lastRow="0" w:firstColumn="0" w:lastColumn="0" w:oddVBand="0" w:evenVBand="0" w:oddHBand="1" w:evenHBand="0" w:firstRowFirstColumn="0" w:firstRowLastColumn="0" w:lastRowFirstColumn="0" w:lastRowLastColumn="0"/>
               <w:rPr>
                 <w:rFonts w:ascii="Times New Roman" w:eastAsia="Times New Roman" w:hAnsi="Times New Roman" w:cs="Times New Roman"/>
@@ -2101,6 +2007,14 @@
                 <w:lang w:eastAsia="es-EC"/>
               </w:rPr>
             </w:pPr>
+            <w:r>
+              <w:rPr>
+                <w:rFonts w:ascii="Segoe UI Symbol" w:eastAsia="Times New Roman" w:hAnsi="Segoe UI Symbol" w:cs="Segoe UI Symbol"/>
+                <w:color w:val="000000"/>
+                <w:lang w:eastAsia="es-EC"/>
+              </w:rPr>
+              <w:t>✔</w:t>
+            </w:r>
           </w:p>
         </w:tc>
       </w:tr>
@@ -2177,25 +2091,15 @@
                 <w:color w:val="000000"/>
                 <w:lang w:eastAsia="es-EC"/>
               </w:rPr>
-              <w:t xml:space="preserve">Eliminar la estructura </w:t>
-            </w:r>
-            <w:proofErr w:type="spellStart"/>
-            <w:r>
-              <w:rPr>
-                <w:rFonts w:ascii="Times New Roman" w:eastAsia="Times New Roman" w:hAnsi="Times New Roman" w:cs="Times New Roman"/>
-                <w:color w:val="000000"/>
-                <w:lang w:eastAsia="es-EC"/>
-              </w:rPr>
-              <w:t>button</w:t>
-            </w:r>
-            <w:proofErr w:type="spellEnd"/>
-            <w:r>
-              <w:rPr>
-                <w:rFonts w:ascii="Times New Roman" w:eastAsia="Times New Roman" w:hAnsi="Times New Roman" w:cs="Times New Roman"/>
-                <w:color w:val="000000"/>
-                <w:lang w:eastAsia="es-EC"/>
-              </w:rPr>
-              <w:t xml:space="preserve"> &gt; a para los botones</w:t>
+              <w:t>Eliminar la estructura button &gt; a para los botones</w:t>
+            </w:r>
+            <w:r>
+              <w:rPr>
+                <w:rFonts w:ascii="Times New Roman" w:eastAsia="Times New Roman" w:hAnsi="Times New Roman" w:cs="Times New Roman"/>
+                <w:color w:val="000000"/>
+                <w:lang w:eastAsia="es-EC"/>
+              </w:rPr>
+              <w:t>.</w:t>
             </w:r>
           </w:p>
         </w:tc>
@@ -2205,6 +2109,7 @@
           </w:tcPr>
           <w:p>
             <w:pPr>
+              <w:jc w:val="center"/>
               <w:cnfStyle w:val="000000000000" w:firstRow="0" w:lastRow="0" w:firstColumn="0" w:lastColumn="0" w:oddVBand="0" w:evenVBand="0" w:oddHBand="0" w:evenHBand="0" w:firstRowFirstColumn="0" w:firstRowLastColumn="0" w:lastRowFirstColumn="0" w:lastRowLastColumn="0"/>
               <w:rPr>
                 <w:rFonts w:ascii="Times New Roman" w:eastAsia="Times New Roman" w:hAnsi="Times New Roman" w:cs="Times New Roman"/>
@@ -2212,6 +2117,14 @@
                 <w:lang w:eastAsia="es-EC"/>
               </w:rPr>
             </w:pPr>
+            <w:r>
+              <w:rPr>
+                <w:rFonts w:ascii="Segoe UI Symbol" w:eastAsia="Times New Roman" w:hAnsi="Segoe UI Symbol" w:cs="Segoe UI Symbol"/>
+                <w:color w:val="000000"/>
+                <w:lang w:eastAsia="es-EC"/>
+              </w:rPr>
+              <w:t>✔</w:t>
+            </w:r>
           </w:p>
         </w:tc>
       </w:tr>
@@ -2242,7 +2155,6 @@
                 <w:color w:val="000000"/>
                 <w:lang w:eastAsia="es-EC"/>
               </w:rPr>
-              <w:lastRenderedPageBreak/>
               <w:t>3</w:t>
             </w:r>
           </w:p>
@@ -2291,64 +2203,16 @@
                 <w:color w:val="000000"/>
                 <w:lang w:eastAsia="es-EC"/>
               </w:rPr>
-              <w:t xml:space="preserve">Agregar </w:t>
-            </w:r>
-            <w:proofErr w:type="spellStart"/>
-            <w:r>
-              <w:rPr>
-                <w:rFonts w:ascii="Times New Roman" w:eastAsia="Times New Roman" w:hAnsi="Times New Roman" w:cs="Times New Roman"/>
-                <w:color w:val="000000"/>
-                <w:lang w:eastAsia="es-EC"/>
-              </w:rPr>
-              <w:t>feedback</w:t>
-            </w:r>
-            <w:proofErr w:type="spellEnd"/>
-            <w:r>
-              <w:rPr>
-                <w:rFonts w:ascii="Times New Roman" w:eastAsia="Times New Roman" w:hAnsi="Times New Roman" w:cs="Times New Roman"/>
-                <w:color w:val="000000"/>
-                <w:lang w:eastAsia="es-EC"/>
-              </w:rPr>
-              <w:t xml:space="preserve"> con el </w:t>
-            </w:r>
-            <w:proofErr w:type="spellStart"/>
-            <w:r>
-              <w:rPr>
-                <w:rFonts w:ascii="Times New Roman" w:eastAsia="Times New Roman" w:hAnsi="Times New Roman" w:cs="Times New Roman"/>
-                <w:color w:val="000000"/>
-                <w:lang w:eastAsia="es-EC"/>
-              </w:rPr>
-              <w:t>seudo-</w:t>
-            </w:r>
-            <w:proofErr w:type="gramStart"/>
-            <w:r>
-              <w:rPr>
-                <w:rFonts w:ascii="Times New Roman" w:eastAsia="Times New Roman" w:hAnsi="Times New Roman" w:cs="Times New Roman"/>
-                <w:color w:val="000000"/>
-                <w:lang w:eastAsia="es-EC"/>
-              </w:rPr>
-              <w:t>selector</w:t>
-            </w:r>
-            <w:proofErr w:type="spellEnd"/>
-            <w:r>
-              <w:rPr>
-                <w:rFonts w:ascii="Times New Roman" w:eastAsia="Times New Roman" w:hAnsi="Times New Roman" w:cs="Times New Roman"/>
-                <w:color w:val="000000"/>
-                <w:lang w:eastAsia="es-EC"/>
-              </w:rPr>
-              <w:t xml:space="preserve"> :</w:t>
-            </w:r>
-            <w:proofErr w:type="spellStart"/>
-            <w:r>
-              <w:rPr>
-                <w:rFonts w:ascii="Times New Roman" w:eastAsia="Times New Roman" w:hAnsi="Times New Roman" w:cs="Times New Roman"/>
-                <w:color w:val="000000"/>
-                <w:lang w:eastAsia="es-EC"/>
-              </w:rPr>
-              <w:t>focus</w:t>
-            </w:r>
-            <w:proofErr w:type="spellEnd"/>
-            <w:proofErr w:type="gramEnd"/>
+              <w:t>Agregar feedback con el seudo-selector :focus</w:t>
+            </w:r>
+            <w:r>
+              <w:rPr>
+                <w:rFonts w:ascii="Times New Roman" w:eastAsia="Times New Roman" w:hAnsi="Times New Roman" w:cs="Times New Roman"/>
+                <w:color w:val="000000"/>
+                <w:lang w:eastAsia="es-EC"/>
+              </w:rPr>
+              <w:t>.</w:t>
+            </w:r>
           </w:p>
         </w:tc>
         <w:tc>
@@ -2357,6 +2221,7 @@
           </w:tcPr>
           <w:p>
             <w:pPr>
+              <w:jc w:val="center"/>
               <w:cnfStyle w:val="000000100000" w:firstRow="0" w:lastRow="0" w:firstColumn="0" w:lastColumn="0" w:oddVBand="0" w:evenVBand="0" w:oddHBand="1" w:evenHBand="0" w:firstRowFirstColumn="0" w:firstRowLastColumn="0" w:lastRowFirstColumn="0" w:lastRowLastColumn="0"/>
               <w:rPr>
                 <w:rFonts w:ascii="Times New Roman" w:eastAsia="Times New Roman" w:hAnsi="Times New Roman" w:cs="Times New Roman"/>
@@ -2364,6 +2229,14 @@
                 <w:lang w:eastAsia="es-EC"/>
               </w:rPr>
             </w:pPr>
+            <w:r>
+              <w:rPr>
+                <w:rFonts w:ascii="Segoe UI Symbol" w:eastAsia="Times New Roman" w:hAnsi="Segoe UI Symbol" w:cs="Segoe UI Symbol"/>
+                <w:color w:val="000000"/>
+                <w:lang w:eastAsia="es-EC"/>
+              </w:rPr>
+              <w:t>✔</w:t>
+            </w:r>
           </w:p>
         </w:tc>
       </w:tr>
@@ -2441,16 +2314,15 @@
                 <w:color w:val="000000"/>
                 <w:lang w:eastAsia="es-EC"/>
               </w:rPr>
-              <w:t xml:space="preserve">Agregar texto alternativo </w:t>
-            </w:r>
-            <w:r>
-              <w:rPr>
-                <w:rFonts w:ascii="Times New Roman" w:eastAsia="Times New Roman" w:hAnsi="Times New Roman" w:cs="Times New Roman"/>
-                <w:color w:val="000000"/>
-                <w:highlight w:val="yellow"/>
-                <w:lang w:eastAsia="es-EC"/>
-              </w:rPr>
-              <w:t>(?)</w:t>
+              <w:t xml:space="preserve">Agregar texto </w:t>
+            </w:r>
+            <w:r>
+              <w:rPr>
+                <w:rFonts w:ascii="Times New Roman" w:eastAsia="Times New Roman" w:hAnsi="Times New Roman" w:cs="Times New Roman"/>
+                <w:color w:val="000000"/>
+                <w:lang w:eastAsia="es-EC"/>
+              </w:rPr>
+              <w:t>descriptivo con atributos ARIA.</w:t>
             </w:r>
           </w:p>
         </w:tc>
@@ -2460,6 +2332,7 @@
           </w:tcPr>
           <w:p>
             <w:pPr>
+              <w:jc w:val="center"/>
               <w:cnfStyle w:val="000000000000" w:firstRow="0" w:lastRow="0" w:firstColumn="0" w:lastColumn="0" w:oddVBand="0" w:evenVBand="0" w:oddHBand="0" w:evenHBand="0" w:firstRowFirstColumn="0" w:firstRowLastColumn="0" w:lastRowFirstColumn="0" w:lastRowLastColumn="0"/>
               <w:rPr>
                 <w:rFonts w:ascii="Times New Roman" w:eastAsia="Times New Roman" w:hAnsi="Times New Roman" w:cs="Times New Roman"/>
@@ -2467,6 +2340,14 @@
                 <w:lang w:eastAsia="es-EC"/>
               </w:rPr>
             </w:pPr>
+            <w:r>
+              <w:rPr>
+                <w:rFonts w:ascii="Segoe UI Symbol" w:eastAsia="Times New Roman" w:hAnsi="Segoe UI Symbol" w:cs="Segoe UI Symbol"/>
+                <w:color w:val="000000"/>
+                <w:lang w:eastAsia="es-EC"/>
+              </w:rPr>
+              <w:t>✔</w:t>
+            </w:r>
           </w:p>
         </w:tc>
       </w:tr>
@@ -2543,25 +2424,15 @@
                 <w:color w:val="000000"/>
                 <w:lang w:eastAsia="es-EC"/>
               </w:rPr>
-              <w:t xml:space="preserve">Agregar el atributo </w:t>
-            </w:r>
-            <w:proofErr w:type="spellStart"/>
-            <w:r>
-              <w:rPr>
-                <w:rFonts w:ascii="Times New Roman" w:eastAsia="Times New Roman" w:hAnsi="Times New Roman" w:cs="Times New Roman"/>
-                <w:color w:val="000000"/>
-                <w:lang w:eastAsia="es-EC"/>
-              </w:rPr>
-              <w:t>tabindex</w:t>
-            </w:r>
-            <w:proofErr w:type="spellEnd"/>
-            <w:r>
-              <w:rPr>
-                <w:rFonts w:ascii="Times New Roman" w:eastAsia="Times New Roman" w:hAnsi="Times New Roman" w:cs="Times New Roman"/>
-                <w:color w:val="000000"/>
-                <w:lang w:eastAsia="es-EC"/>
-              </w:rPr>
-              <w:t xml:space="preserve"> al elemento afectado</w:t>
+              <w:t>Agregar el atributo tabindex al elemento afectado</w:t>
+            </w:r>
+            <w:r>
+              <w:rPr>
+                <w:rFonts w:ascii="Times New Roman" w:eastAsia="Times New Roman" w:hAnsi="Times New Roman" w:cs="Times New Roman"/>
+                <w:color w:val="000000"/>
+                <w:lang w:eastAsia="es-EC"/>
+              </w:rPr>
+              <w:t>.</w:t>
             </w:r>
           </w:p>
         </w:tc>
@@ -2571,6 +2442,7 @@
           </w:tcPr>
           <w:p>
             <w:pPr>
+              <w:jc w:val="center"/>
               <w:cnfStyle w:val="000000100000" w:firstRow="0" w:lastRow="0" w:firstColumn="0" w:lastColumn="0" w:oddVBand="0" w:evenVBand="0" w:oddHBand="1" w:evenHBand="0" w:firstRowFirstColumn="0" w:firstRowLastColumn="0" w:lastRowFirstColumn="0" w:lastRowLastColumn="0"/>
               <w:rPr>
                 <w:rFonts w:ascii="Times New Roman" w:eastAsia="Times New Roman" w:hAnsi="Times New Roman" w:cs="Times New Roman"/>
@@ -2578,6 +2450,14 @@
                 <w:lang w:eastAsia="es-EC"/>
               </w:rPr>
             </w:pPr>
+            <w:r>
+              <w:rPr>
+                <w:rFonts w:ascii="Segoe UI Symbol" w:eastAsia="Times New Roman" w:hAnsi="Segoe UI Symbol" w:cs="Segoe UI Symbol"/>
+                <w:color w:val="000000"/>
+                <w:lang w:eastAsia="es-EC"/>
+              </w:rPr>
+              <w:t>✔</w:t>
+            </w:r>
           </w:p>
         </w:tc>
       </w:tr>
@@ -2631,25 +2511,7 @@
                 <w:color w:val="000000"/>
                 <w:lang w:eastAsia="es-EC"/>
               </w:rPr>
-              <w:t>Orden de navegación (</w:t>
-            </w:r>
-            <w:proofErr w:type="spellStart"/>
-            <w:r>
-              <w:rPr>
-                <w:rFonts w:ascii="Times New Roman" w:eastAsia="Times New Roman" w:hAnsi="Times New Roman" w:cs="Times New Roman"/>
-                <w:color w:val="000000"/>
-                <w:lang w:eastAsia="es-EC"/>
-              </w:rPr>
-              <w:t>Tab</w:t>
-            </w:r>
-            <w:proofErr w:type="spellEnd"/>
-            <w:r>
-              <w:rPr>
-                <w:rFonts w:ascii="Times New Roman" w:eastAsia="Times New Roman" w:hAnsi="Times New Roman" w:cs="Times New Roman"/>
-                <w:color w:val="000000"/>
-                <w:lang w:eastAsia="es-EC"/>
-              </w:rPr>
-              <w:t>)</w:t>
+              <w:t>Orden de navegación (Tab)</w:t>
             </w:r>
           </w:p>
         </w:tc>
@@ -2675,6 +2537,14 @@
               </w:rPr>
               <w:t>Derivada de la solución del problema 5</w:t>
             </w:r>
+            <w:r>
+              <w:rPr>
+                <w:rFonts w:ascii="Times New Roman" w:eastAsia="Times New Roman" w:hAnsi="Times New Roman" w:cs="Times New Roman"/>
+                <w:color w:val="000000"/>
+                <w:lang w:eastAsia="es-EC"/>
+              </w:rPr>
+              <w:t>.</w:t>
+            </w:r>
           </w:p>
         </w:tc>
         <w:tc>
@@ -2683,6 +2553,7 @@
           </w:tcPr>
           <w:p>
             <w:pPr>
+              <w:jc w:val="center"/>
               <w:cnfStyle w:val="000000000000" w:firstRow="0" w:lastRow="0" w:firstColumn="0" w:lastColumn="0" w:oddVBand="0" w:evenVBand="0" w:oddHBand="0" w:evenHBand="0" w:firstRowFirstColumn="0" w:firstRowLastColumn="0" w:lastRowFirstColumn="0" w:lastRowLastColumn="0"/>
               <w:rPr>
                 <w:rFonts w:ascii="Times New Roman" w:eastAsia="Times New Roman" w:hAnsi="Times New Roman" w:cs="Times New Roman"/>
@@ -2690,6 +2561,14 @@
                 <w:lang w:eastAsia="es-EC"/>
               </w:rPr>
             </w:pPr>
+            <w:r>
+              <w:rPr>
+                <w:rFonts w:ascii="Segoe UI Symbol" w:eastAsia="Times New Roman" w:hAnsi="Segoe UI Symbol" w:cs="Segoe UI Symbol"/>
+                <w:color w:val="000000"/>
+                <w:lang w:eastAsia="es-EC"/>
+              </w:rPr>
+              <w:t>✔</w:t>
+            </w:r>
           </w:p>
         </w:tc>
       </w:tr>
@@ -2720,8 +2599,8 @@
       </w:tblPr>
       <w:tblGrid>
         <w:gridCol w:w="463"/>
-        <w:gridCol w:w="3298"/>
-        <w:gridCol w:w="3357"/>
+        <w:gridCol w:w="3404"/>
+        <w:gridCol w:w="3251"/>
         <w:gridCol w:w="1720"/>
       </w:tblGrid>
       <w:tr>
@@ -2745,7 +2624,6 @@
                 <w:lang w:eastAsia="es-EC"/>
               </w:rPr>
             </w:pPr>
-            <w:proofErr w:type="spellStart"/>
             <w:r>
               <w:rPr>
                 <w:rFonts w:ascii="Times New Roman" w:eastAsia="Times New Roman" w:hAnsi="Times New Roman" w:cs="Times New Roman"/>
@@ -2754,7 +2632,6 @@
               </w:rPr>
               <w:t>N°</w:t>
             </w:r>
-            <w:proofErr w:type="spellEnd"/>
           </w:p>
         </w:tc>
         <w:tc>
@@ -2926,7 +2803,7 @@
                 <w:rFonts w:ascii="Times New Roman" w:eastAsia="Times New Roman" w:hAnsi="Times New Roman" w:cs="Times New Roman"/>
                 <w:lang w:eastAsia="es-EC"/>
               </w:rPr>
-              <w:t>X</w:t>
+              <w:t>-</w:t>
             </w:r>
           </w:p>
         </w:tc>
@@ -2980,26 +2857,16 @@
                 <w:rFonts w:ascii="Times New Roman" w:eastAsia="Times New Roman" w:hAnsi="Times New Roman" w:cs="Times New Roman"/>
                 <w:lang w:eastAsia="es-EC"/>
               </w:rPr>
-              <w:t xml:space="preserve">Elementos con hijos </w:t>
-            </w:r>
-            <w:proofErr w:type="spellStart"/>
-            <w:r>
-              <w:rPr>
-                <w:rFonts w:ascii="Times New Roman" w:eastAsia="Times New Roman" w:hAnsi="Times New Roman" w:cs="Times New Roman"/>
-                <w:lang w:eastAsia="es-EC"/>
-              </w:rPr>
-              <w:t>focuseables</w:t>
-            </w:r>
-            <w:proofErr w:type="spellEnd"/>
-          </w:p>
-        </w:tc>
-        <w:tc>
-          <w:tcPr>
-            <w:tcW w:w="0" w:type="auto"/>
-          </w:tcPr>
-          <w:p>
-            <w:pPr>
-              <w:jc w:val="center"/>
+              <w:t>Elementos con hijos focuseables</w:t>
+            </w:r>
+          </w:p>
+        </w:tc>
+        <w:tc>
+          <w:tcPr>
+            <w:tcW w:w="0" w:type="auto"/>
+          </w:tcPr>
+          <w:p>
+            <w:pPr>
               <w:cnfStyle w:val="000000000000" w:firstRow="0" w:lastRow="0" w:firstColumn="0" w:lastColumn="0" w:oddVBand="0" w:evenVBand="0" w:oddHBand="0" w:evenHBand="0" w:firstRowFirstColumn="0" w:firstRowLastColumn="0" w:lastRowFirstColumn="0" w:lastRowLastColumn="0"/>
               <w:rPr>
                 <w:rFonts w:ascii="Times New Roman" w:eastAsia="Times New Roman" w:hAnsi="Times New Roman" w:cs="Times New Roman"/>
@@ -3013,25 +2880,15 @@
                 <w:color w:val="000000"/>
                 <w:lang w:eastAsia="es-EC"/>
               </w:rPr>
-              <w:t xml:space="preserve">Eliminar la estructura </w:t>
-            </w:r>
-            <w:proofErr w:type="spellStart"/>
-            <w:r>
-              <w:rPr>
-                <w:rFonts w:ascii="Times New Roman" w:eastAsia="Times New Roman" w:hAnsi="Times New Roman" w:cs="Times New Roman"/>
-                <w:color w:val="000000"/>
-                <w:lang w:eastAsia="es-EC"/>
-              </w:rPr>
-              <w:t>button</w:t>
-            </w:r>
-            <w:proofErr w:type="spellEnd"/>
-            <w:r>
-              <w:rPr>
-                <w:rFonts w:ascii="Times New Roman" w:eastAsia="Times New Roman" w:hAnsi="Times New Roman" w:cs="Times New Roman"/>
-                <w:color w:val="000000"/>
-                <w:lang w:eastAsia="es-EC"/>
-              </w:rPr>
-              <w:t xml:space="preserve"> &gt; a para los botones</w:t>
+              <w:t>Cumplido en la Tabla 3</w:t>
+            </w:r>
+            <w:r>
+              <w:rPr>
+                <w:rFonts w:ascii="Times New Roman" w:eastAsia="Times New Roman" w:hAnsi="Times New Roman" w:cs="Times New Roman"/>
+                <w:color w:val="000000"/>
+                <w:lang w:eastAsia="es-EC"/>
+              </w:rPr>
+              <w:t>.</w:t>
             </w:r>
           </w:p>
         </w:tc>
@@ -3048,6 +2905,13 @@
                 <w:lang w:eastAsia="es-EC"/>
               </w:rPr>
             </w:pPr>
+            <w:r>
+              <w:rPr>
+                <w:rFonts w:ascii="Segoe UI Symbol" w:eastAsia="Times New Roman" w:hAnsi="Segoe UI Symbol" w:cs="Segoe UI Symbol"/>
+                <w:lang w:eastAsia="es-EC"/>
+              </w:rPr>
+              <w:t>✔</w:t>
+            </w:r>
           </w:p>
         </w:tc>
       </w:tr>
@@ -3112,7 +2976,6 @@
           </w:tcPr>
           <w:p>
             <w:pPr>
-              <w:jc w:val="center"/>
               <w:cnfStyle w:val="000000100000" w:firstRow="0" w:lastRow="0" w:firstColumn="0" w:lastColumn="0" w:oddVBand="0" w:evenVBand="0" w:oddHBand="1" w:evenHBand="0" w:firstRowFirstColumn="0" w:firstRowLastColumn="0" w:lastRowFirstColumn="0" w:lastRowLastColumn="0"/>
               <w:rPr>
                 <w:rFonts w:ascii="Times New Roman" w:eastAsia="Times New Roman" w:hAnsi="Times New Roman" w:cs="Times New Roman"/>
@@ -3126,7 +2989,7 @@
                 <w:color w:val="000000"/>
                 <w:lang w:eastAsia="es-EC"/>
               </w:rPr>
-              <w:t>Cambiar nombres y agregar alternativas</w:t>
+              <w:t>Cumplido en la Tabla 3.</w:t>
             </w:r>
           </w:p>
         </w:tc>
@@ -3144,6 +3007,13 @@
                 <w:lang w:eastAsia="es-EC"/>
               </w:rPr>
             </w:pPr>
+            <w:r>
+              <w:rPr>
+                <w:rFonts w:ascii="Segoe UI Symbol" w:eastAsia="Times New Roman" w:hAnsi="Segoe UI Symbol" w:cs="Segoe UI Symbol"/>
+                <w:lang w:eastAsia="es-EC"/>
+              </w:rPr>
+              <w:t>✔</w:t>
+            </w:r>
           </w:p>
         </w:tc>
       </w:tr>
@@ -3214,6 +3084,14 @@
                 <w:lang w:eastAsia="es-EC"/>
               </w:rPr>
             </w:pPr>
+            <w:r>
+              <w:rPr>
+                <w:rFonts w:ascii="Times New Roman" w:eastAsia="Times New Roman" w:hAnsi="Times New Roman" w:cs="Times New Roman"/>
+                <w:color w:val="000000"/>
+                <w:lang w:eastAsia="es-EC"/>
+              </w:rPr>
+              <w:t>-</w:t>
+            </w:r>
           </w:p>
         </w:tc>
         <w:tc>
@@ -3229,6 +3107,13 @@
                 <w:lang w:eastAsia="es-EC"/>
               </w:rPr>
             </w:pPr>
+            <w:r>
+              <w:rPr>
+                <w:rFonts w:ascii="Times New Roman" w:eastAsia="Times New Roman" w:hAnsi="Times New Roman" w:cs="Times New Roman"/>
+                <w:lang w:eastAsia="es-EC"/>
+              </w:rPr>
+              <w:t>-</w:t>
+            </w:r>
           </w:p>
         </w:tc>
       </w:tr>
@@ -3283,35 +3168,16 @@
                 <w:color w:val="000000"/>
                 <w:lang w:eastAsia="es-EC"/>
               </w:rPr>
-              <w:t xml:space="preserve">Lenguaje principal del </w:t>
-            </w:r>
-            <w:proofErr w:type="spellStart"/>
-            <w:r>
-              <w:rPr>
-                <w:rFonts w:ascii="Times New Roman" w:eastAsia="Times New Roman" w:hAnsi="Times New Roman" w:cs="Times New Roman"/>
-                <w:color w:val="000000"/>
-                <w:lang w:eastAsia="es-EC"/>
-              </w:rPr>
-              <w:t>html</w:t>
-            </w:r>
-            <w:proofErr w:type="spellEnd"/>
-            <w:r>
-              <w:rPr>
-                <w:rFonts w:ascii="Times New Roman" w:eastAsia="Times New Roman" w:hAnsi="Times New Roman" w:cs="Times New Roman"/>
-                <w:color w:val="000000"/>
-                <w:lang w:eastAsia="es-EC"/>
-              </w:rPr>
-              <w:t xml:space="preserve"> no consistentes</w:t>
-            </w:r>
-          </w:p>
-        </w:tc>
-        <w:tc>
-          <w:tcPr>
-            <w:tcW w:w="0" w:type="auto"/>
-          </w:tcPr>
-          <w:p>
-            <w:pPr>
-              <w:jc w:val="center"/>
+              <w:t>Lenguaje principal del html no consistentes</w:t>
+            </w:r>
+          </w:p>
+        </w:tc>
+        <w:tc>
+          <w:tcPr>
+            <w:tcW w:w="0" w:type="auto"/>
+          </w:tcPr>
+          <w:p>
+            <w:pPr>
               <w:cnfStyle w:val="000000100000" w:firstRow="0" w:lastRow="0" w:firstColumn="0" w:lastColumn="0" w:oddVBand="0" w:evenVBand="0" w:oddHBand="1" w:evenHBand="0" w:firstRowFirstColumn="0" w:firstRowLastColumn="0" w:lastRowFirstColumn="0" w:lastRowLastColumn="0"/>
               <w:rPr>
                 <w:rFonts w:ascii="Times New Roman" w:eastAsia="Times New Roman" w:hAnsi="Times New Roman" w:cs="Times New Roman"/>
@@ -3327,6 +3193,14 @@
               </w:rPr>
               <w:t>Cambiar idiomas para mantener consistencia</w:t>
             </w:r>
+            <w:r>
+              <w:rPr>
+                <w:rFonts w:ascii="Times New Roman" w:eastAsia="Times New Roman" w:hAnsi="Times New Roman" w:cs="Times New Roman"/>
+                <w:color w:val="000000"/>
+                <w:lang w:eastAsia="es-EC"/>
+              </w:rPr>
+              <w:t>.</w:t>
+            </w:r>
           </w:p>
         </w:tc>
         <w:tc>
@@ -3343,6 +3217,13 @@
                 <w:lang w:eastAsia="es-EC"/>
               </w:rPr>
             </w:pPr>
+            <w:r>
+              <w:rPr>
+                <w:rFonts w:ascii="Segoe UI Symbol" w:eastAsia="Times New Roman" w:hAnsi="Segoe UI Symbol" w:cs="Segoe UI Symbol"/>
+                <w:lang w:eastAsia="es-EC"/>
+              </w:rPr>
+              <w:t>✔</w:t>
+            </w:r>
           </w:p>
         </w:tc>
       </w:tr>
@@ -3444,7 +3325,7 @@
                 <w:color w:val="000000"/>
                 <w:lang w:eastAsia="es-EC"/>
               </w:rPr>
-              <w:t>X</w:t>
+              <w:t>-</w:t>
             </w:r>
           </w:p>
         </w:tc>
@@ -3508,7 +3389,6 @@
           </w:tcPr>
           <w:p>
             <w:pPr>
-              <w:jc w:val="center"/>
               <w:cnfStyle w:val="000000100000" w:firstRow="0" w:lastRow="0" w:firstColumn="0" w:lastColumn="0" w:oddVBand="0" w:evenVBand="0" w:oddHBand="1" w:evenHBand="0" w:firstRowFirstColumn="0" w:firstRowLastColumn="0" w:lastRowFirstColumn="0" w:lastRowLastColumn="0"/>
               <w:rPr>
                 <w:rFonts w:ascii="Times New Roman" w:eastAsia="Times New Roman" w:hAnsi="Times New Roman" w:cs="Times New Roman"/>
@@ -3516,6 +3396,14 @@
                 <w:lang w:eastAsia="es-EC"/>
               </w:rPr>
             </w:pPr>
+            <w:r>
+              <w:rPr>
+                <w:rFonts w:ascii="Times New Roman" w:eastAsia="Times New Roman" w:hAnsi="Times New Roman" w:cs="Times New Roman"/>
+                <w:color w:val="000000"/>
+                <w:lang w:eastAsia="es-EC"/>
+              </w:rPr>
+              <w:t>Acentuar más el contraste de los elementos.</w:t>
+            </w:r>
           </w:p>
         </w:tc>
         <w:tc>
@@ -3531,6 +3419,13 @@
                 <w:lang w:eastAsia="es-EC"/>
               </w:rPr>
             </w:pPr>
+            <w:r>
+              <w:rPr>
+                <w:rFonts w:ascii="Segoe UI Symbol" w:eastAsia="Times New Roman" w:hAnsi="Segoe UI Symbol" w:cs="Segoe UI Symbol"/>
+                <w:lang w:eastAsia="es-EC"/>
+              </w:rPr>
+              <w:t>✔</w:t>
+            </w:r>
           </w:p>
         </w:tc>
       </w:tr>
@@ -3589,7 +3484,6 @@
         <w:docPartUnique/>
       </w:docPartObj>
     </w:sdtPr>
-    <w:sdtEndPr/>
     <w:sdtContent>
       <w:p>
         <w:pPr>
@@ -5461,7 +5355,7 @@
   <w:style w:type="paragraph" w:default="1" w:styleId="Normal">
     <w:name w:val="Normal"/>
     <w:qFormat/>
-    <w:rsid w:val="009365A6"/>
+    <w:rsid w:val="00314C3C"/>
   </w:style>
   <w:style w:type="paragraph" w:styleId="Heading1">
     <w:name w:val="heading 1"/>
@@ -5536,7 +5430,6 @@
   <w:style w:type="character" w:default="1" w:styleId="DefaultParagraphFont">
     <w:name w:val="Default Paragraph Font"/>
     <w:uiPriority w:val="1"/>
-    <w:semiHidden/>
     <w:unhideWhenUsed/>
   </w:style>
   <w:style w:type="table" w:default="1" w:styleId="TableNormal">

</xml_diff>